<commit_message>
Este archivo es de prueba
Este archivo es de prueba
</commit_message>
<xml_diff>
--- a/Plantilla actualizada.docx
+++ b/Plantilla actualizada.docx
@@ -662,10 +662,20 @@
     </w:p>
     <w:p/>
     <w:p>
-      <w:r>
+      <w:pPr>
+        <w:rPr>
+          <w:b/>
+        </w:rPr>
+      </w:pPr>
+      <w:bookmarkStart w:id="0" w:name="_GoBack"/>
+      <w:r>
+        <w:rPr>
+          <w:b/>
+        </w:rPr>
         <w:t xml:space="preserve">NOTA: </w:t>
       </w:r>
     </w:p>
+    <w:bookmarkEnd w:id="0"/>
     <w:p>
       <w:pPr>
         <w:numPr>
@@ -692,10 +702,7 @@
       </w:r>
     </w:p>
     <w:p/>
-    <w:p>
-      <w:bookmarkStart w:id="0" w:name="_GoBack"/>
-      <w:bookmarkEnd w:id="0"/>
-    </w:p>
+    <w:p/>
     <w:sectPr>
       <w:headerReference w:type="even" r:id="rId8"/>
       <w:headerReference w:type="default" r:id="rId9"/>
@@ -2515,7 +2522,7 @@
     <w:lsdException w:name="Table Web 2" w:semiHidden="1" w:unhideWhenUsed="1"/>
     <w:lsdException w:name="Table Web 3" w:semiHidden="1" w:unhideWhenUsed="1"/>
     <w:lsdException w:name="Balloon Text" w:semiHidden="1" w:unhideWhenUsed="1"/>
-    <w:lsdException w:name="Table Grid" w:semiHidden="1" w:uiPriority="59" w:unhideWhenUsed="1"/>
+    <w:lsdException w:name="Table Grid" w:uiPriority="59"/>
     <w:lsdException w:name="Table Theme" w:semiHidden="1" w:unhideWhenUsed="1"/>
     <w:lsdException w:name="Placeholder Text" w:semiHidden="1"/>
     <w:lsdException w:name="No Spacing" w:uiPriority="1" w:qFormat="1"/>
@@ -3265,7 +3272,7 @@
 </file>
 
 <file path=customXml/itemProps1.xml><?xml version="1.0" encoding="utf-8"?>
-<ds:datastoreItem xmlns:ds="http://schemas.openxmlformats.org/officeDocument/2006/customXml" ds:itemID="{C8A69FE4-A2C0-4E49-9F63-22621F99E5AE}">
+<ds:datastoreItem xmlns:ds="http://schemas.openxmlformats.org/officeDocument/2006/customXml" ds:itemID="{DEC9B127-482A-4A8A-AC2C-BF8D058AB12E}">
   <ds:schemaRefs>
     <ds:schemaRef ds:uri="http://schemas.openxmlformats.org/officeDocument/2006/bibliography"/>
   </ds:schemaRefs>

</xml_diff>